<commit_message>
format changes in notebook and write up
</commit_message>
<xml_diff>
--- a/Gesture_Recognition_Case_Study_Write_Up_Final.docx
+++ b/Gesture_Recognition_Case_Study_Write_Up_Final.docx
@@ -1944,6 +1944,9 @@
         </w:rPr>
       </w:pPr>
       <w:r>
+        <w:rPr>
+          <w:noProof/>
+        </w:rPr>
         <w:lastRenderedPageBreak/>
         <w:drawing>
           <wp:inline distT="0" distB="0" distL="0" distR="0" wp14:anchorId="0F738871" wp14:editId="76467F77">
@@ -2007,6 +2010,9 @@
         </w:rPr>
       </w:pPr>
       <w:r>
+        <w:rPr>
+          <w:noProof/>
+        </w:rPr>
         <w:lastRenderedPageBreak/>
         <w:drawing>
           <wp:inline distT="0" distB="0" distL="0" distR="0" wp14:anchorId="2296EC40" wp14:editId="5B2EEA92">
@@ -2108,10 +2114,10 @@
       <w:r>
         <w:lastRenderedPageBreak/>
         <w:drawing>
-          <wp:inline distT="0" distB="0" distL="0" distR="0" wp14:anchorId="67A23057" wp14:editId="11027324">
+          <wp:inline distT="0" distB="0" distL="0" distR="0" wp14:anchorId="2ED4CCF3" wp14:editId="67C539AB">
             <wp:extent cx="5543550" cy="8863330"/>
             <wp:effectExtent l="0" t="0" r="0" b="0"/>
-            <wp:docPr id="2091774674" name="Picture 4"/>
+            <wp:docPr id="1677583747" name="Picture 1"/>
             <wp:cNvGraphicFramePr>
               <a:graphicFrameLocks xmlns:a="http://schemas.openxmlformats.org/drawingml/2006/main" noChangeAspect="1"/>
             </wp:cNvGraphicFramePr>
@@ -2119,7 +2125,7 @@
               <a:graphicData uri="http://schemas.openxmlformats.org/drawingml/2006/picture">
                 <pic:pic xmlns:pic="http://schemas.openxmlformats.org/drawingml/2006/picture">
                   <pic:nvPicPr>
-                    <pic:cNvPr id="0" name="Picture 5"/>
+                    <pic:cNvPr id="0" name="Picture 2"/>
                     <pic:cNvPicPr>
                       <a:picLocks noChangeAspect="1" noChangeArrowheads="1"/>
                     </pic:cNvPicPr>

</xml_diff>